<commit_message>
updates to OFFICE docs
updates to .docx and .xlsx files  to test binary files
</commit_message>
<xml_diff>
--- a/Invitation.docx
+++ b/Invitation.docx
@@ -52,17 +52,22 @@
                   <w:tcW w:w="7200" w:type="dxa"/>
                 </w:tcPr>
                 <w:p>
-                  <w:bookmarkStart w:id="0" w:name="_GoBack"/>
-                  <w:bookmarkEnd w:id="0"/>
+                  <w:pPr>
+                    <w:rPr>
+                      <w:noProof/>
+                    </w:rPr>
+                  </w:pPr>
+                </w:p>
+                <w:p>
                   <w:r>
                     <w:rPr>
                       <w:noProof/>
                     </w:rPr>
                     <w:drawing>
                       <wp:inline distT="0" distB="0" distL="0" distR="0">
-                        <wp:extent cx="4571365" cy="4572000"/>
-                        <wp:effectExtent l="0" t="0" r="635" b="0"/>
-                        <wp:docPr id="1" name="Picture 1" descr="Brightly-colored image of two ice cream cones with sprinkles being offered with outstretched hands by little girls in bathing suits"/>
+                        <wp:extent cx="11708112" cy="5144004"/>
+                        <wp:effectExtent l="0" t="0" r="8255" b="0"/>
+                        <wp:docPr id="2" name="Picture 2" descr="https://tokyo2020.jp/jp/assets/upload/20160620-01-top-pc.jpg"/>
                         <wp:cNvGraphicFramePr>
                           <a:graphicFrameLocks xmlns:a="http://schemas.openxmlformats.org/drawingml/2006/main" noChangeAspect="1"/>
                         </wp:cNvGraphicFramePr>
@@ -70,8 +75,10 @@
                           <a:graphicData uri="http://schemas.openxmlformats.org/drawingml/2006/picture">
                             <pic:pic xmlns:pic="http://schemas.openxmlformats.org/drawingml/2006/picture">
                               <pic:nvPicPr>
-                                <pic:cNvPr id="1" name="002D9594.jpg"/>
-                                <pic:cNvPicPr/>
+                                <pic:cNvPr id="0" name="Picture 1" descr="https://tokyo2020.jp/jp/assets/upload/20160620-01-top-pc.jpg"/>
+                                <pic:cNvPicPr>
+                                  <a:picLocks noChangeAspect="1" noChangeArrowheads="1"/>
+                                </pic:cNvPicPr>
                               </pic:nvPicPr>
                               <pic:blipFill rotWithShape="1">
                                 <a:blip r:embed="rId5">
@@ -81,17 +88,18 @@
                                     </a:ext>
                                   </a:extLst>
                                 </a:blip>
-                                <a:srcRect l="6504" r="20888" b="4071"/>
+                                <a:srcRect l="6866"/>
                                 <a:stretch/>
                               </pic:blipFill>
                               <pic:spPr bwMode="auto">
                                 <a:xfrm>
                                   <a:off x="0" y="0"/>
-                                  <a:ext cx="4572000" cy="4572635"/>
+                                  <a:ext cx="11708410" cy="5144135"/>
                                 </a:xfrm>
                                 <a:prstGeom prst="rect">
                                   <a:avLst/>
                                 </a:prstGeom>
+                                <a:noFill/>
                                 <a:ln>
                                   <a:noFill/>
                                 </a:ln>
@@ -122,51 +130,17 @@
                   <w:pPr>
                     <w:pStyle w:val="Subtitle"/>
                   </w:pPr>
-                  <w:sdt>
-                    <w:sdtPr>
-                      <w:id w:val="1308741240"/>
-                      <w:placeholder>
-                        <w:docPart w:val="65E08AA85974454782C346E7AD8361EA"/>
-                      </w:placeholder>
-                      <w:temporary/>
-                      <w:showingPlcHdr/>
-                      <w15:appearance w15:val="hidden"/>
-                      <w:text/>
-                    </w:sdtPr>
-                    <w:sdtEndPr/>
-                    <w:sdtContent>
-                      <w:r>
-                        <w:t>[Date]</w:t>
-                      </w:r>
-                    </w:sdtContent>
-                  </w:sdt>
+                  <w:r>
+                    <w:t>July 27, 2020</w:t>
+                  </w:r>
                 </w:p>
                 <w:p>
                   <w:pPr>
                     <w:pStyle w:val="Title"/>
                   </w:pPr>
-                  <w:sdt>
-                    <w:sdtPr>
-                      <w:id w:val="16356312"/>
-                      <w:placeholder>
-                        <w:docPart w:val="6FAF8C98F63D43FB97A80F013E6B3B09"/>
-                      </w:placeholder>
-                      <w:temporary/>
-                      <w:showingPlcHdr/>
-                      <w15:appearance w15:val="hidden"/>
-                      <w:text w:multiLine="1"/>
-                    </w:sdtPr>
-                    <w:sdtEndPr/>
-                    <w:sdtContent>
-                      <w:r>
-                        <w:t>[Event</w:t>
-                      </w:r>
-                      <w:r>
-                        <w:br/>
-                        <w:t>Title Here]</w:t>
-                      </w:r>
-                    </w:sdtContent>
-                  </w:sdt>
+                  <w:r>
+                    <w:t>Tokyo olympics</w:t>
+                  </w:r>
                 </w:p>
                 <w:sdt>
                   <w:sdtPr>
@@ -191,29 +165,53 @@
                     </w:p>
                   </w:sdtContent>
                 </w:sdt>
-                <w:sdt>
-                  <w:sdtPr>
-                    <w:id w:val="-1839064093"/>
-                    <w:placeholder>
-                      <w:docPart w:val="D289FE4BD4C54505B8D2B0AA622AE444"/>
-                    </w:placeholder>
-                    <w:temporary/>
-                    <w:showingPlcHdr/>
-                    <w15:appearance w15:val="hidden"/>
-                    <w:text/>
-                  </w:sdtPr>
-                  <w:sdtEndPr/>
-                  <w:sdtContent>
-                    <w:p>
-                      <w:r>
-                        <w:t>[To replace any tip text with your own, just click it and start typing. To replace the photo or logo with your own, right-click it and then click Change Picture. To try out different looks for</w:t>
-                      </w:r>
-                      <w:r>
-                        <w:t xml:space="preserve"> this flyer, on the Design tab, check out the Themes, Colors, and Fonts galleries.]</w:t>
-                      </w:r>
-                    </w:p>
-                  </w:sdtContent>
-                </w:sdt>
+                <w:p>
+                  <w:r>
+                    <w:rPr>
+                      <w:rFonts w:ascii="Meiryo" w:eastAsia="Meiryo" w:hAnsi="Meiryo" w:hint="eastAsia"/>
+                      <w:color w:val="333333"/>
+                      <w:sz w:val="23"/>
+                      <w:szCs w:val="23"/>
+                      <w:shd w:val="clear" w:color="auto" w:fill="FFFFFF"/>
+                    </w:rPr>
+                    <w:t>The Tokyo 1964 Games completely transformed Japan. The Tokyo 2020 Games, as the most innovative in history, will bring positive reform to the world by building on three core concepts:</w:t>
+                  </w:r>
+                  <w:r>
+                    <w:rPr>
+                      <w:rFonts w:ascii="Meiryo" w:eastAsia="Meiryo" w:hAnsi="Meiryo" w:hint="eastAsia"/>
+                      <w:color w:val="333333"/>
+                      <w:sz w:val="23"/>
+                      <w:szCs w:val="23"/>
+                      <w:shd w:val="clear" w:color="auto" w:fill="FFFFFF"/>
+                    </w:rPr>
+                    <w:br/>
+                    <w:t>"Striving for your personal best (Achieving Personal Best)"</w:t>
+                  </w:r>
+                  <w:r>
+                    <w:rPr>
+                      <w:rFonts w:ascii="Meiryo" w:eastAsia="Meiryo" w:hAnsi="Meiryo" w:hint="eastAsia"/>
+                      <w:color w:val="333333"/>
+                      <w:sz w:val="23"/>
+                      <w:szCs w:val="23"/>
+                      <w:shd w:val="clear" w:color="auto" w:fill="FFFFFF"/>
+                    </w:rPr>
+                    <w:br/>
+                    <w:t>"Accepting one another (Unity in Diversity)"</w:t>
+                  </w:r>
+                  <w:r>
+                    <w:rPr>
+                      <w:rFonts w:ascii="Meiryo" w:eastAsia="Meiryo" w:hAnsi="Meiryo" w:hint="eastAsia"/>
+                      <w:color w:val="333333"/>
+                      <w:sz w:val="23"/>
+                      <w:szCs w:val="23"/>
+                      <w:shd w:val="clear" w:color="auto" w:fill="FFFFFF"/>
+                    </w:rPr>
+                    <w:br/>
+                    <w:t>"Passing on Legacy for the future (Connecting to Tomorrow)"</w:t>
+                  </w:r>
+                  <w:bookmarkStart w:id="0" w:name="_GoBack"/>
+                  <w:bookmarkEnd w:id="0"/>
+                </w:p>
               </w:tc>
             </w:tr>
             <w:tr>
@@ -449,10 +447,7 @@
                     <w:sdtEndPr/>
                     <w:sdtContent>
                       <w:r>
-                        <w:t xml:space="preserve">[You Have Room for </w:t>
-                      </w:r>
-                      <w:r>
-                        <w:t>Another One Here!]</w:t>
+                        <w:t>[You Have Room for Another One Here!]</w:t>
                       </w:r>
                     </w:sdtContent>
                   </w:sdt>
@@ -1345,62 +1340,6 @@
   <w:docParts>
     <w:docPart>
       <w:docPartPr>
-        <w:name w:val="65E08AA85974454782C346E7AD8361EA"/>
-        <w:category>
-          <w:name w:val="General"/>
-          <w:gallery w:val="placeholder"/>
-        </w:category>
-        <w:types>
-          <w:type w:val="bbPlcHdr"/>
-        </w:types>
-        <w:behaviors>
-          <w:behavior w:val="content"/>
-        </w:behaviors>
-        <w:guid w:val="{873CCBFA-5B49-47FE-9812-44A024CAA76B}"/>
-      </w:docPartPr>
-      <w:docPartBody>
-        <w:p>
-          <w:pPr>
-            <w:pStyle w:val="65E08AA85974454782C346E7AD8361EA"/>
-          </w:pPr>
-          <w:r>
-            <w:t>[Date]</w:t>
-          </w:r>
-        </w:p>
-      </w:docPartBody>
-    </w:docPart>
-    <w:docPart>
-      <w:docPartPr>
-        <w:name w:val="6FAF8C98F63D43FB97A80F013E6B3B09"/>
-        <w:category>
-          <w:name w:val="General"/>
-          <w:gallery w:val="placeholder"/>
-        </w:category>
-        <w:types>
-          <w:type w:val="bbPlcHdr"/>
-        </w:types>
-        <w:behaviors>
-          <w:behavior w:val="content"/>
-        </w:behaviors>
-        <w:guid w:val="{9AF20BA2-6B94-4FCB-B7AF-6E9DB7091AF2}"/>
-      </w:docPartPr>
-      <w:docPartBody>
-        <w:p>
-          <w:pPr>
-            <w:pStyle w:val="6FAF8C98F63D43FB97A80F013E6B3B09"/>
-          </w:pPr>
-          <w:r>
-            <w:t>[Event</w:t>
-          </w:r>
-          <w:r>
-            <w:br/>
-            <w:t>Title Here]</w:t>
-          </w:r>
-        </w:p>
-      </w:docPartBody>
-    </w:docPart>
-    <w:docPart>
-      <w:docPartPr>
         <w:name w:val="8E0EC7415270464D8CF40C8FD2E51E18"/>
         <w:category>
           <w:name w:val="General"/>
@@ -1421,35 +1360,6 @@
           </w:pPr>
           <w:r>
             <w:t>[Event Description Heading]</w:t>
-          </w:r>
-        </w:p>
-      </w:docPartBody>
-    </w:docPart>
-    <w:docPart>
-      <w:docPartPr>
-        <w:name w:val="D289FE4BD4C54505B8D2B0AA622AE444"/>
-        <w:category>
-          <w:name w:val="General"/>
-          <w:gallery w:val="placeholder"/>
-        </w:category>
-        <w:types>
-          <w:type w:val="bbPlcHdr"/>
-        </w:types>
-        <w:behaviors>
-          <w:behavior w:val="content"/>
-        </w:behaviors>
-        <w:guid w:val="{7F942A44-2184-4666-846A-E99F6498FA1E}"/>
-      </w:docPartPr>
-      <w:docPartBody>
-        <w:p>
-          <w:pPr>
-            <w:pStyle w:val="D289FE4BD4C54505B8D2B0AA622AE444"/>
-          </w:pPr>
-          <w:r>
-            <w:t xml:space="preserve">[To replace any tip text with your own, just click it and start typing. To replace the photo or logo with your own, right-click it and then click Change Picture. To try out different looks for this flyer, on </w:t>
-          </w:r>
-          <w:r>
-            <w:t>the Design tab, check out the Themes, Colors, and Fonts galleries.]</w:t>
           </w:r>
         </w:p>
       </w:docPartBody>
@@ -1631,10 +1541,7 @@
             <w:pStyle w:val="21BF18882C9C43188C8010980E646D06"/>
           </w:pPr>
           <w:r>
-            <w:t>[</w:t>
-          </w:r>
-          <w:r>
-            <w:t>Street Address]</w:t>
+            <w:t>[Street Address]</w:t>
           </w:r>
           <w:r>
             <w:br/>
@@ -1754,6 +1661,13 @@
     <w:pitch w:val="variable"/>
     <w:sig w:usb0="00000003" w:usb1="00000000" w:usb2="00000000" w:usb3="00000000" w:csb0="00000001" w:csb1="00000000"/>
   </w:font>
+  <w:font w:name="Meiryo">
+    <w:panose1 w:val="020B0604030504040204"/>
+    <w:charset w:val="80"/>
+    <w:family w:val="swiss"/>
+    <w:pitch w:val="variable"/>
+    <w:sig w:usb0="E00002FF" w:usb1="6AC7FFFF" w:usb2="08000012" w:usb3="00000000" w:csb0="0002009F" w:csb1="00000000"/>
+  </w:font>
   <w:font w:name="Calibri">
     <w:panose1 w:val="020F0502020204030204"/>
     <w:charset w:val="00"/>
@@ -1802,7 +1716,9 @@
   </w:compat>
   <w:rsids>
     <w:rsidRoot w:val="00CF043E"/>
+    <w:rsid w:val="00610A9A"/>
     <w:rsid w:val="00CF043E"/>
+    <w:rsid w:val="00E02267"/>
   </w:rsids>
   <m:mathPr>
     <m:mathFont m:val="Cambria Math"/>

</xml_diff>